<commit_message>
updated plans with discussion with CTS in May at UNDERC
</commit_message>
<xml_diff>
--- a/lakeCATplans.docx
+++ b/lakeCATplans.docx
@@ -3,27 +3,53 @@
 <w:document xmlns:wpc="http://schemas.microsoft.com/office/word/2010/wordprocessingCanvas" xmlns:mo="http://schemas.microsoft.com/office/mac/office/2008/main" xmlns:mc="http://schemas.openxmlformats.org/markup-compatibility/2006" xmlns:mv="urn:schemas-microsoft-com:mac:vml" xmlns:o="urn:schemas-microsoft-com:office:office" xmlns:r="http://schemas.openxmlformats.org/officeDocument/2006/relationships" xmlns:m="http://schemas.openxmlformats.org/officeDocument/2006/math" xmlns:v="urn:schemas-microsoft-com:vml" xmlns:wp14="http://schemas.microsoft.com/office/word/2010/wordprocessingDrawing" xmlns:wp="http://schemas.openxmlformats.org/drawingml/2006/wordprocessingDrawing" xmlns:w10="urn:schemas-microsoft-com:office:word" xmlns:w="http://schemas.openxmlformats.org/wordprocessingml/2006/main" xmlns:w14="http://schemas.microsoft.com/office/word/2010/wordml" xmlns:wpg="http://schemas.microsoft.com/office/word/2010/wordprocessingGroup" xmlns:wpi="http://schemas.microsoft.com/office/word/2010/wordprocessingInk" xmlns:wne="http://schemas.microsoft.com/office/word/2006/wordml" xmlns:wps="http://schemas.microsoft.com/office/word/2010/wordprocessingShape" mc:Ignorable="w14 wp14">
   <w:body>
     <w:p>
-      <w:r>
+      <w:pPr>
+        <w:rPr>
+          <w:b/>
+        </w:rPr>
+      </w:pPr>
+      <w:r>
+        <w:rPr>
+          <w:b/>
+        </w:rPr>
         <w:t xml:space="preserve">Brainstorm and </w:t>
       </w:r>
       <w:proofErr w:type="gramStart"/>
       <w:r>
+        <w:rPr>
+          <w:b/>
+        </w:rPr>
         <w:t>to-do’s</w:t>
       </w:r>
       <w:proofErr w:type="gramEnd"/>
       <w:r>
+        <w:rPr>
+          <w:b/>
+        </w:rPr>
         <w:t xml:space="preserve"> on </w:t>
       </w:r>
       <w:proofErr w:type="spellStart"/>
       <w:r>
+        <w:rPr>
+          <w:b/>
+        </w:rPr>
         <w:t>lakeCAT</w:t>
       </w:r>
       <w:proofErr w:type="spellEnd"/>
       <w:r>
+        <w:rPr>
+          <w:b/>
+        </w:rPr>
         <w:t xml:space="preserve"> modeling</w:t>
       </w:r>
     </w:p>
-    <w:p/>
+    <w:p>
+      <w:pPr>
+        <w:rPr>
+          <w:b/>
+        </w:rPr>
+      </w:pPr>
+    </w:p>
     <w:p>
       <w:r>
         <w:t>RESEARCH QUESTIONS</w:t>
@@ -114,7 +140,106 @@
         <w:t xml:space="preserve"> to terrestrial BGC rates</w:t>
       </w:r>
     </w:p>
+    <w:p>
+      <w:r>
+        <w:t>-</w:t>
+      </w:r>
+      <w:proofErr w:type="gramStart"/>
+      <w:r>
+        <w:t>large</w:t>
+      </w:r>
+      <w:proofErr w:type="gramEnd"/>
+      <w:r>
+        <w:t xml:space="preserve"> (spatial and temporal) scale drought effects</w:t>
+      </w:r>
+    </w:p>
+    <w:p>
+      <w:bookmarkStart w:id="0" w:name="_GoBack"/>
+      <w:bookmarkEnd w:id="0"/>
+    </w:p>
+    <w:p>
+      <w:r>
+        <w:rPr>
+          <w:i/>
+        </w:rPr>
+        <w:t>Talking to Chris</w:t>
+      </w:r>
+      <w:r>
+        <w:t>:</w:t>
+      </w:r>
+    </w:p>
+    <w:p>
+      <w:r>
+        <w:t>-Look at bottom line number</w:t>
+      </w:r>
+    </w:p>
+    <w:p>
+      <w:r>
+        <w:t>-Regional differences</w:t>
+      </w:r>
+    </w:p>
+    <w:p>
+      <w:r>
+        <w:t>-Supply of carbon or “lake demand” of carbon is what drives the bus?</w:t>
+      </w:r>
+    </w:p>
+    <w:p>
+      <w:pPr>
+        <w:ind w:left="720"/>
+      </w:pPr>
+      <w:r>
+        <w:t>*</w:t>
+      </w:r>
+      <w:proofErr w:type="gramStart"/>
+      <w:r>
+        <w:t>what</w:t>
+      </w:r>
+      <w:proofErr w:type="gramEnd"/>
+      <w:r>
+        <w:t xml:space="preserve"> drives variation in lakes or global rivers DOC (often this has very low variance)</w:t>
+      </w:r>
+    </w:p>
+    <w:p>
+      <w:r>
+        <w:tab/>
+        <w:t>*</w:t>
+      </w:r>
+      <w:proofErr w:type="gramStart"/>
+      <w:r>
+        <w:t>geographic</w:t>
+      </w:r>
+      <w:proofErr w:type="gramEnd"/>
+      <w:r>
+        <w:t xml:space="preserve"> variation/pattern</w:t>
+      </w:r>
+    </w:p>
+    <w:p>
+      <w:r>
+        <w:t>-Do forecasts as another paper</w:t>
+      </w:r>
+    </w:p>
+    <w:p>
+      <w:r>
+        <w:t xml:space="preserve">-Key response variables: “all of them” – concentrations, burial, emissions (terrestrial DIC venting is </w:t>
+      </w:r>
+      <w:r>
+        <w:t>good allows you to talk about carbon instead of organic carbon; methane – “sure why not”)</w:t>
+      </w:r>
+    </w:p>
     <w:p/>
+    <w:p>
+      <w:r>
+        <w:t xml:space="preserve">-Add the streams and rivers would be more impactful. Use </w:t>
+      </w:r>
+      <w:proofErr w:type="spellStart"/>
+      <w:r>
+        <w:t>streamCAT</w:t>
+      </w:r>
+      <w:proofErr w:type="spellEnd"/>
+      <w:r>
+        <w:t>?</w:t>
+      </w:r>
+    </w:p>
     <w:p/>
     <w:p>
       <w:r>
@@ -348,6 +473,7 @@
     </w:p>
     <w:p>
       <w:r>
+        <w:lastRenderedPageBreak/>
         <w:t>-</w:t>
       </w:r>
       <w:proofErr w:type="gramStart"/>
@@ -374,10 +500,16 @@
     </w:p>
     <w:p>
       <w:r>
-        <w:t>-look at lake connectivity tables</w:t>
-      </w:r>
-      <w:bookmarkStart w:id="0" w:name="_GoBack"/>
-      <w:bookmarkEnd w:id="0"/>
+        <w:t>-</w:t>
+      </w:r>
+      <w:proofErr w:type="gramStart"/>
+      <w:r>
+        <w:t>look</w:t>
+      </w:r>
+      <w:proofErr w:type="gramEnd"/>
+      <w:r>
+        <w:t xml:space="preserve"> at lake connectivity tables</w:t>
+      </w:r>
     </w:p>
     <w:p/>
     <w:sectPr>

</xml_diff>